<commit_message>
se modifico un titulo
</commit_message>
<xml_diff>
--- a/TALLER SQL.docx
+++ b/TALLER SQL.docx
@@ -1673,29 +1673,8 @@
         <w:jc w:val="both"/>
       </w:pPr>
       <w:r>
-        <w:t xml:space="preserve">LEFT JOIN  productos </w:t>
-      </w:r>
-      <w:proofErr w:type="spellStart"/>
-      <w:r>
-        <w:t>on</w:t>
-      </w:r>
-      <w:proofErr w:type="spellEnd"/>
-      <w:r>
-        <w:t xml:space="preserve"> </w:t>
-      </w:r>
-      <w:proofErr w:type="spellStart"/>
-      <w:r>
-        <w:t>id_produ</w:t>
-      </w:r>
-      <w:proofErr w:type="spellEnd"/>
-      <w:r>
-        <w:t xml:space="preserve"> = </w:t>
-      </w:r>
-      <w:proofErr w:type="spellStart"/>
-      <w:r>
-        <w:t>id_productos</w:t>
-      </w:r>
-      <w:proofErr w:type="spellEnd"/>
+        <w:t>LEFT JOIN  productos on id_produ = id_productos</w:t>
+      </w:r>
     </w:p>
     <w:p>
       <w:pPr>
@@ -1729,8 +1708,6 @@
         </w:rPr>
         <w:t xml:space="preserve"> se creó otra categoría y se dejo en blanco para detallar que se muestra también.</w:t>
       </w:r>
-      <w:bookmarkStart w:id="0" w:name="_GoBack"/>
-      <w:bookmarkEnd w:id="0"/>
     </w:p>
     <w:p>
       <w:pPr>
@@ -1930,14 +1907,28 @@
         <w:pStyle w:val="Prrafodelista"/>
         <w:ind w:left="1080"/>
         <w:jc w:val="both"/>
-      </w:pPr>
-    </w:p>
-    <w:p>
-      <w:pPr>
-        <w:jc w:val="both"/>
-      </w:pPr>
-      <w:r>
-        <w:t>4 ¿Para qué se usan las claves foráneas?</w:t>
+        <w:rPr>
+          <w:b/>
+          <w:bCs/>
+        </w:rPr>
+      </w:pPr>
+      <w:r>
+        <w:rPr>
+          <w:b/>
+          <w:bCs/>
+        </w:rPr>
+        <w:t>PARTE 4:</w:t>
+      </w:r>
+    </w:p>
+    <w:p>
+      <w:pPr>
+        <w:jc w:val="both"/>
+      </w:pPr>
+      <w:r>
+        <w:t>1.</w:t>
+      </w:r>
+      <w:r>
+        <w:t xml:space="preserve"> ¿Para qué se usan las claves foráneas?</w:t>
       </w:r>
     </w:p>
     <w:p>
@@ -1953,7 +1944,12 @@
         <w:jc w:val="both"/>
       </w:pPr>
       <w:r>
-        <w:t>5 ¿Qué diferencia hay entre INNER JOIN y LEFT JOIN?</w:t>
+        <w:t>2.</w:t>
+      </w:r>
+      <w:bookmarkStart w:id="0" w:name="_GoBack"/>
+      <w:bookmarkEnd w:id="0"/>
+      <w:r>
+        <w:t xml:space="preserve"> ¿Qué diferencia hay entre INNER JOIN y LEFT JOIN?</w:t>
       </w:r>
     </w:p>
     <w:p>

</xml_diff>